<commit_message>
added a new document that shows the transformation of a bad design website into a good design website!
</commit_message>
<xml_diff>
--- a/Lab/Improving a bad design website/Craigslist.docx
+++ b/Lab/Improving a bad design website/Craigslist.docx
@@ -657,15 +657,13 @@
         </w:rPr>
         <w:t xml:space="preserve">We should add enough images that </w:t>
       </w:r>
-      <w:proofErr w:type="gramStart"/>
-      <w:r>
-        <w:rPr>
-          <w:sz w:val="24"/>
-          <w:szCs w:val="24"/>
-        </w:rPr>
-        <w:t>depicts</w:t>
-      </w:r>
-      <w:proofErr w:type="gramEnd"/>
+      <w:r>
+        <w:rPr>
+          <w:sz w:val="24"/>
+          <w:szCs w:val="24"/>
+        </w:rPr>
+        <w:t>depict</w:t>
+      </w:r>
       <w:r>
         <w:rPr>
           <w:sz w:val="24"/>
@@ -693,10 +691,193 @@
     <w:p>
       <w:pPr>
         <w:rPr>
+          <w:b/>
+          <w:bCs/>
           <w:sz w:val="28"/>
           <w:szCs w:val="28"/>
         </w:rPr>
       </w:pPr>
+      <w:r>
+        <w:rPr>
+          <w:b/>
+          <w:bCs/>
+          <w:sz w:val="28"/>
+          <w:szCs w:val="28"/>
+        </w:rPr>
+        <w:t>Enhanced UI</w:t>
+      </w:r>
+    </w:p>
+    <w:p>
+      <w:pPr>
+        <w:rPr>
+          <w:sz w:val="24"/>
+          <w:szCs w:val="24"/>
+        </w:rPr>
+      </w:pPr>
+      <w:r>
+        <w:rPr>
+          <w:sz w:val="24"/>
+          <w:szCs w:val="24"/>
+        </w:rPr>
+        <w:t>I have created a new user interface using Figma, link to the design is as follows:</w:t>
+      </w:r>
+    </w:p>
+    <w:p>
+      <w:pPr>
+        <w:rPr>
+          <w:sz w:val="24"/>
+          <w:szCs w:val="24"/>
+        </w:rPr>
+      </w:pPr>
+      <w:r>
+        <w:rPr>
+          <w:sz w:val="24"/>
+          <w:szCs w:val="24"/>
+        </w:rPr>
+        <w:t xml:space="preserve">Figma: [ </w:t>
+      </w:r>
+      <w:hyperlink r:id="rId19" w:history="1">
+        <w:r>
+          <w:rPr>
+            <w:rStyle w:val="Hyperlink"/>
+            <w:sz w:val="24"/>
+            <w:szCs w:val="24"/>
+          </w:rPr>
+          <w:t>Abbas' Figma Design</w:t>
+        </w:r>
+      </w:hyperlink>
+      <w:r>
+        <w:rPr>
+          <w:sz w:val="24"/>
+          <w:szCs w:val="24"/>
+        </w:rPr>
+        <w:t xml:space="preserve"> ]</w:t>
+      </w:r>
+    </w:p>
+    <w:p>
+      <w:pPr>
+        <w:rPr>
+          <w:b/>
+          <w:bCs/>
+          <w:sz w:val="24"/>
+          <w:szCs w:val="24"/>
+        </w:rPr>
+      </w:pPr>
+      <w:r>
+        <w:rPr>
+          <w:b/>
+          <w:bCs/>
+          <w:sz w:val="24"/>
+          <w:szCs w:val="24"/>
+        </w:rPr>
+        <w:br w:type="page"/>
+      </w:r>
+    </w:p>
+    <w:p>
+      <w:pPr>
+        <w:rPr>
+          <w:b/>
+          <w:bCs/>
+          <w:sz w:val="24"/>
+          <w:szCs w:val="24"/>
+        </w:rPr>
+      </w:pPr>
+      <w:r>
+        <w:rPr>
+          <w:b/>
+          <w:bCs/>
+          <w:sz w:val="24"/>
+          <w:szCs w:val="24"/>
+        </w:rPr>
+        <w:lastRenderedPageBreak/>
+        <w:t>Image</w:t>
+      </w:r>
+    </w:p>
+    <w:p>
+      <w:pPr>
+        <w:rPr>
+          <w:b/>
+          <w:bCs/>
+          <w:sz w:val="24"/>
+          <w:szCs w:val="24"/>
+        </w:rPr>
+      </w:pPr>
+      <w:r>
+        <w:rPr>
+          <w:b/>
+          <w:bCs/>
+          <w:noProof/>
+          <w:sz w:val="24"/>
+          <w:szCs w:val="24"/>
+        </w:rPr>
+        <w:drawing>
+          <wp:inline distT="0" distB="0" distL="0" distR="0" wp14:anchorId="447D13BD" wp14:editId="28D8BC7C">
+            <wp:extent cx="5943600" cy="4224655"/>
+            <wp:effectExtent l="95250" t="95250" r="95250" b="1280795"/>
+            <wp:docPr id="1168140660" name="Picture 2"/>
+            <wp:cNvGraphicFramePr>
+              <a:graphicFrameLocks xmlns:a="http://schemas.openxmlformats.org/drawingml/2006/main" noChangeAspect="1"/>
+            </wp:cNvGraphicFramePr>
+            <a:graphic xmlns:a="http://schemas.openxmlformats.org/drawingml/2006/main">
+              <a:graphicData uri="http://schemas.openxmlformats.org/drawingml/2006/picture">
+                <pic:pic xmlns:pic="http://schemas.openxmlformats.org/drawingml/2006/picture">
+                  <pic:nvPicPr>
+                    <pic:cNvPr id="1168140660" name="Picture 1168140660"/>
+                    <pic:cNvPicPr/>
+                  </pic:nvPicPr>
+                  <pic:blipFill>
+                    <a:blip r:embed="rId20" cstate="print">
+                      <a:extLst>
+                        <a:ext uri="{28A0092B-C50C-407E-A947-70E740481C1C}">
+                          <a14:useLocalDpi xmlns:a14="http://schemas.microsoft.com/office/drawing/2010/main" val="0"/>
+                        </a:ext>
+                      </a:extLst>
+                    </a:blip>
+                    <a:stretch>
+                      <a:fillRect/>
+                    </a:stretch>
+                  </pic:blipFill>
+                  <pic:spPr>
+                    <a:xfrm>
+                      <a:off x="0" y="0"/>
+                      <a:ext cx="5943600" cy="4224655"/>
+                    </a:xfrm>
+                    <a:prstGeom prst="roundRect">
+                      <a:avLst>
+                        <a:gd name="adj" fmla="val 4167"/>
+                      </a:avLst>
+                    </a:prstGeom>
+                    <a:solidFill>
+                      <a:srgbClr val="FFFFFF"/>
+                    </a:solidFill>
+                    <a:ln w="76200" cap="sq">
+                      <a:solidFill>
+                        <a:srgbClr val="292929"/>
+                      </a:solidFill>
+                      <a:miter lim="800000"/>
+                    </a:ln>
+                    <a:effectLst>
+                      <a:reflection blurRad="12700" stA="28000" endPos="28000" dist="5000" dir="5400000" sy="-100000" algn="bl" rotWithShape="0"/>
+                    </a:effectLst>
+                    <a:scene3d>
+                      <a:camera prst="orthographicFront"/>
+                      <a:lightRig rig="threePt" dir="t">
+                        <a:rot lat="0" lon="0" rev="2700000"/>
+                      </a:lightRig>
+                    </a:scene3d>
+                    <a:sp3d>
+                      <a:bevelT h="38100"/>
+                      <a:contourClr>
+                        <a:srgbClr val="C0C0C0"/>
+                      </a:contourClr>
+                    </a:sp3d>
+                  </pic:spPr>
+                </pic:pic>
+              </a:graphicData>
+            </a:graphic>
+          </wp:inline>
+        </w:drawing>
+      </w:r>
     </w:p>
     <w:sectPr>
       <w:pgSz w:w="12240" w:h="15840"/>

</xml_diff>